<commit_message>
add a first line to the note
</commit_message>
<xml_diff>
--- a/Note 1.docx
+++ b/Note 1.docx
@@ -5,6 +5,12 @@
     <w:p>
       <w:r>
         <w:t>Note 1</w:t>
+      </w:r>
+    </w:p>
+    <w:p/>
+    <w:p>
+      <w:r>
+        <w:t>Add a first line</w:t>
       </w:r>
       <w:bookmarkStart w:id="0" w:name="_GoBack"/>
       <w:bookmarkEnd w:id="0"/>

</xml_diff>

<commit_message>
two filed just changed - commit -a test
</commit_message>
<xml_diff>
--- a/Note 1.docx
+++ b/Note 1.docx
@@ -12,6 +12,11 @@
     <w:p>
       <w:r>
         <w:t>Deleted the first line and added a second</w:t>
+      </w:r>
+    </w:p>
+    <w:p>
+      <w:r>
+        <w:t xml:space="preserve">//added a comment for Phase 2 </w:t>
       </w:r>
       <w:bookmarkStart w:id="0" w:name="_GoBack"/>
       <w:bookmarkEnd w:id="0"/>

</xml_diff>